<commit_message>
Spring Boot + Spring Cloud 微服务架构框架
</commit_message>
<xml_diff>
--- a/simbaRoot/doc/Simba框架开发环境搭建说明.docx
+++ b/simbaRoot/doc/Simba框架开发环境搭建说明.docx
@@ -10,9 +10,6 @@
           <w:numId w:val="1"/>
         </w:numPr>
         <w:ind w:firstLineChars="0"/>
-        <w:rPr>
-          <w:rFonts w:hint="eastAsia"/>
-        </w:rPr>
       </w:pPr>
       <w:r>
         <w:rPr>
@@ -24,43 +21,69 @@
         <w:rPr>
           <w:rFonts w:hint="eastAsia"/>
         </w:rPr>
-        <w:t xml:space="preserve"> Jdk 1.8 maven3 mysql5.7 </w:t>
-      </w:r>
-      <w:r>
-        <w:rPr>
-          <w:rFonts w:hint="eastAsia"/>
-        </w:rPr>
-        <w:t>Eclipse</w:t>
-      </w:r>
-      <w:r>
-        <w:rPr>
-          <w:rFonts w:hint="eastAsia"/>
-        </w:rPr>
-        <w:t>（</w:t>
-      </w:r>
-      <w:r>
-        <w:rPr>
-          <w:rFonts w:hint="eastAsia"/>
-        </w:rPr>
-        <w:t>如果</w:t>
-      </w:r>
-      <w:r>
-        <w:rPr>
-          <w:rFonts w:hint="eastAsia"/>
-        </w:rPr>
-        <w:t>使用分布式，需要</w:t>
+        <w:t xml:space="preserve"> </w:t>
+      </w:r>
+      <w:proofErr w:type="spellStart"/>
+      <w:r>
+        <w:rPr>
+          <w:rFonts w:hint="eastAsia"/>
+        </w:rPr>
+        <w:t>Jdk</w:t>
+      </w:r>
+      <w:proofErr w:type="spellEnd"/>
+      <w:r>
+        <w:rPr>
+          <w:rFonts w:hint="eastAsia"/>
+        </w:rPr>
+        <w:t xml:space="preserve"> 1.8</w:t>
+      </w:r>
+      <w:r>
+        <w:rPr>
+          <w:rFonts w:hint="eastAsia"/>
+        </w:rPr>
+        <w:t xml:space="preserve">  </w:t>
+      </w:r>
+      <w:r>
+        <w:rPr>
+          <w:rFonts w:hint="eastAsia"/>
+        </w:rPr>
+        <w:t xml:space="preserve"> maven3 </w:t>
+      </w:r>
+      <w:r>
+        <w:rPr>
+          <w:rFonts w:hint="eastAsia"/>
+        </w:rPr>
+        <w:t xml:space="preserve">  </w:t>
+      </w:r>
+      <w:r>
+        <w:rPr>
+          <w:rFonts w:hint="eastAsia"/>
+        </w:rPr>
+        <w:t xml:space="preserve">mysql5.7 </w:t>
+      </w:r>
+      <w:r>
+        <w:rPr>
+          <w:rFonts w:hint="eastAsia"/>
+        </w:rPr>
+        <w:t xml:space="preserve">   </w:t>
+      </w:r>
+      <w:r>
+        <w:rPr>
+          <w:rFonts w:hint="eastAsia"/>
+        </w:rPr>
+        <w:t xml:space="preserve">STS </w:t>
+      </w:r>
+      <w:r>
+        <w:rPr>
+          <w:rFonts w:hint="eastAsia"/>
+        </w:rPr>
+        <w:t xml:space="preserve">   </w:t>
       </w:r>
       <w:r>
         <w:rPr>
           <w:rFonts w:hint="eastAsia"/>
         </w:rPr>
         <w:t>redis3</w:t>
-      </w:r>
-      <w:r>
-        <w:rPr>
-          <w:rFonts w:hint="eastAsia"/>
-        </w:rPr>
-        <w:t>）</w:t>
       </w:r>
     </w:p>
     <w:p>
@@ -71,9 +94,6 @@
           <w:numId w:val="1"/>
         </w:numPr>
         <w:ind w:firstLineChars="0"/>
-        <w:rPr>
-          <w:rFonts w:hint="eastAsia"/>
-        </w:rPr>
       </w:pPr>
       <w:r>
         <w:rPr>
@@ -96,9 +116,6 @@
           <w:numId w:val="1"/>
         </w:numPr>
         <w:ind w:firstLineChars="0"/>
-        <w:rPr>
-          <w:rFonts w:hint="eastAsia"/>
-        </w:rPr>
       </w:pPr>
       <w:r>
         <w:rPr>
@@ -121,9 +138,6 @@
           <w:numId w:val="1"/>
         </w:numPr>
         <w:ind w:firstLineChars="0"/>
-        <w:rPr>
-          <w:rFonts w:hint="eastAsia"/>
-        </w:rPr>
       </w:pPr>
       <w:r>
         <w:rPr>
@@ -135,13 +149,25 @@
         <w:rPr>
           <w:rFonts w:hint="eastAsia"/>
         </w:rPr>
-        <w:t>Doc</w:t>
-      </w:r>
-      <w:r>
-        <w:rPr>
-          <w:rFonts w:hint="eastAsia"/>
-        </w:rPr>
-        <w:t>目前下的</w:t>
+        <w:t>d</w:t>
+      </w:r>
+      <w:r>
+        <w:rPr>
+          <w:rFonts w:hint="eastAsia"/>
+        </w:rPr>
+        <w:t>oc</w:t>
+      </w:r>
+      <w:r>
+        <w:rPr>
+          <w:rFonts w:hint="eastAsia"/>
+        </w:rPr>
+        <w:t>目录</w:t>
+      </w:r>
+      <w:r>
+        <w:rPr>
+          <w:rFonts w:hint="eastAsia"/>
+        </w:rPr>
+        <w:t>下的</w:t>
       </w:r>
       <w:r>
         <w:rPr>
@@ -153,7 +179,7 @@
         <w:rPr>
           <w:rFonts w:hint="eastAsia"/>
         </w:rPr>
-        <w:t>。</w:t>
+        <w:t>.</w:t>
       </w:r>
       <w:r>
         <w:rPr>
@@ -171,8 +197,16 @@
         <w:rPr>
           <w:rFonts w:hint="eastAsia"/>
         </w:rPr>
-        <w:t>MAVEN_HOME/conf</w:t>
-      </w:r>
+        <w:t>MAVEN_HOME/</w:t>
+      </w:r>
+      <w:proofErr w:type="spellStart"/>
+      <w:r>
+        <w:rPr>
+          <w:rFonts w:hint="eastAsia"/>
+        </w:rPr>
+        <w:t>conf</w:t>
+      </w:r>
+      <w:proofErr w:type="spellEnd"/>
       <w:r>
         <w:rPr>
           <w:rFonts w:hint="eastAsia"/>
@@ -188,9 +222,6 @@
           <w:numId w:val="1"/>
         </w:numPr>
         <w:ind w:firstLineChars="0"/>
-        <w:rPr>
-          <w:rFonts w:hint="eastAsia"/>
-        </w:rPr>
       </w:pPr>
       <w:r>
         <w:rPr>
@@ -198,11 +229,16 @@
         </w:rPr>
         <w:t>配置环境变量</w:t>
       </w:r>
-      <w:r>
-        <w:rPr>
-          <w:rFonts w:hint="eastAsia"/>
-        </w:rPr>
-        <w:t>ENV,</w:t>
+      <w:proofErr w:type="spellStart"/>
+      <w:r>
+        <w:t>spring.profiles.active</w:t>
+      </w:r>
+      <w:proofErr w:type="spellEnd"/>
+      <w:r>
+        <w:rPr>
+          <w:rFonts w:hint="eastAsia"/>
+        </w:rPr>
+        <w:t>,</w:t>
       </w:r>
       <w:r>
         <w:rPr>
@@ -210,12 +246,14 @@
         </w:rPr>
         <w:t>开发环境设置成</w:t>
       </w:r>
+      <w:proofErr w:type="spellStart"/>
       <w:r>
         <w:rPr>
           <w:rFonts w:hint="eastAsia"/>
         </w:rPr>
         <w:t>dev</w:t>
       </w:r>
+      <w:proofErr w:type="spellEnd"/>
       <w:r>
         <w:rPr>
           <w:rFonts w:hint="eastAsia"/>
@@ -232,7 +270,19 @@
         <w:rPr>
           <w:rFonts w:hint="eastAsia"/>
         </w:rPr>
-        <w:t>，会加载不同的配置文件</w:t>
+        <w:t>，</w:t>
+      </w:r>
+      <w:r>
+        <w:rPr>
+          <w:rFonts w:hint="eastAsia"/>
+        </w:rPr>
+        <w:t>不同环境</w:t>
+      </w:r>
+      <w:r>
+        <w:rPr>
+          <w:rFonts w:hint="eastAsia"/>
+        </w:rPr>
+        <w:t>会加载不同的配置文件</w:t>
       </w:r>
     </w:p>
     <w:p>
@@ -243,9 +293,6 @@
           <w:numId w:val="1"/>
         </w:numPr>
         <w:ind w:firstLineChars="0"/>
-        <w:rPr>
-          <w:rFonts w:hint="eastAsia"/>
-        </w:rPr>
       </w:pPr>
       <w:r>
         <w:rPr>
@@ -257,7 +304,13 @@
         <w:rPr>
           <w:rFonts w:hint="eastAsia"/>
         </w:rPr>
-        <w:t xml:space="preserve">Eclipse </w:t>
+        <w:t>STS</w:t>
+      </w:r>
+      <w:r>
+        <w:rPr>
+          <w:rFonts w:hint="eastAsia"/>
+        </w:rPr>
+        <w:t xml:space="preserve"> </w:t>
       </w:r>
       <w:r>
         <w:rPr>
@@ -296,17 +349,233 @@
         </w:rPr>
         <w:t>业务代码全部在</w:t>
       </w:r>
+      <w:proofErr w:type="spellStart"/>
       <w:r>
         <w:rPr>
           <w:rFonts w:hint="eastAsia"/>
         </w:rPr>
         <w:t>SimbaRoot</w:t>
       </w:r>
+      <w:proofErr w:type="spellEnd"/>
       <w:r>
         <w:rPr>
           <w:rFonts w:hint="eastAsia"/>
         </w:rPr>
         <w:t>中，其他的模块都是框架源码</w:t>
+      </w:r>
+    </w:p>
+    <w:p>
+      <w:pPr>
+        <w:pStyle w:val="a3"/>
+        <w:numPr>
+          <w:ilvl w:val="0"/>
+          <w:numId w:val="1"/>
+        </w:numPr>
+        <w:ind w:firstLineChars="0"/>
+        <w:rPr>
+          <w:rFonts w:hint="eastAsia"/>
+        </w:rPr>
+      </w:pPr>
+      <w:r>
+        <w:rPr>
+          <w:rFonts w:hint="eastAsia"/>
+        </w:rPr>
+        <w:t>如果只是开发业务项目，只导入</w:t>
+      </w:r>
+      <w:proofErr w:type="spellStart"/>
+      <w:r>
+        <w:rPr>
+          <w:rFonts w:hint="eastAsia"/>
+        </w:rPr>
+        <w:t>SimbaRoot</w:t>
+      </w:r>
+      <w:proofErr w:type="spellEnd"/>
+      <w:r>
+        <w:rPr>
+          <w:rFonts w:hint="eastAsia"/>
+        </w:rPr>
+        <w:t>即可</w:t>
+      </w:r>
+    </w:p>
+    <w:p>
+      <w:pPr>
+        <w:pStyle w:val="a3"/>
+        <w:numPr>
+          <w:ilvl w:val="0"/>
+          <w:numId w:val="1"/>
+        </w:numPr>
+        <w:ind w:firstLineChars="0"/>
+        <w:rPr>
+          <w:rFonts w:hint="eastAsia"/>
+        </w:rPr>
+      </w:pPr>
+      <w:r>
+        <w:rPr>
+          <w:rFonts w:hint="eastAsia"/>
+        </w:rPr>
+        <w:t>创建数据库执行</w:t>
+      </w:r>
+      <w:r>
+        <w:rPr>
+          <w:rFonts w:hint="eastAsia"/>
+        </w:rPr>
+        <w:t>doc/</w:t>
+      </w:r>
+      <w:proofErr w:type="spellStart"/>
+      <w:r>
+        <w:rPr>
+          <w:rFonts w:hint="eastAsia"/>
+        </w:rPr>
+        <w:t>mysql</w:t>
+      </w:r>
+      <w:proofErr w:type="spellEnd"/>
+      <w:r>
+        <w:rPr>
+          <w:rFonts w:hint="eastAsia"/>
+        </w:rPr>
+        <w:t>下载的初始化</w:t>
+      </w:r>
+      <w:proofErr w:type="spellStart"/>
+      <w:r>
+        <w:rPr>
+          <w:rFonts w:hint="eastAsia"/>
+        </w:rPr>
+        <w:t>sql</w:t>
+      </w:r>
+      <w:proofErr w:type="spellEnd"/>
+      <w:r>
+        <w:rPr>
+          <w:rFonts w:hint="eastAsia"/>
+        </w:rPr>
+        <w:t>脚本</w:t>
+      </w:r>
+    </w:p>
+    <w:p>
+      <w:pPr>
+        <w:pStyle w:val="a3"/>
+        <w:numPr>
+          <w:ilvl w:val="0"/>
+          <w:numId w:val="1"/>
+        </w:numPr>
+        <w:ind w:firstLineChars="0"/>
+        <w:rPr>
+          <w:rFonts w:hint="eastAsia"/>
+        </w:rPr>
+      </w:pPr>
+      <w:r>
+        <w:rPr>
+          <w:rFonts w:hint="eastAsia"/>
+        </w:rPr>
+        <w:t>修改配置文件启动服务即可</w:t>
+      </w:r>
+    </w:p>
+    <w:p>
+      <w:pPr>
+        <w:rPr>
+          <w:rFonts w:hint="eastAsia"/>
+        </w:rPr>
+      </w:pPr>
+    </w:p>
+    <w:p>
+      <w:pPr>
+        <w:rPr>
+          <w:rFonts w:hint="eastAsia"/>
+        </w:rPr>
+      </w:pPr>
+    </w:p>
+    <w:p>
+      <w:pPr>
+        <w:rPr>
+          <w:rFonts w:hint="eastAsia"/>
+        </w:rPr>
+      </w:pPr>
+    </w:p>
+    <w:p>
+      <w:pPr>
+        <w:rPr>
+          <w:rFonts w:hint="eastAsia"/>
+        </w:rPr>
+      </w:pPr>
+    </w:p>
+    <w:p>
+      <w:proofErr w:type="spellStart"/>
+      <w:r>
+        <w:rPr>
+          <w:rFonts w:hint="eastAsia"/>
+        </w:rPr>
+        <w:t>ps</w:t>
+      </w:r>
+      <w:proofErr w:type="spellEnd"/>
+      <w:r>
+        <w:rPr>
+          <w:rFonts w:hint="eastAsia"/>
+        </w:rPr>
+        <w:t xml:space="preserve"> </w:t>
+      </w:r>
+      <w:r>
+        <w:rPr>
+          <w:rFonts w:hint="eastAsia"/>
+        </w:rPr>
+        <w:t>如果将所有框架代码全部导入，可以使用</w:t>
+      </w:r>
+      <w:r>
+        <w:rPr>
+          <w:rFonts w:hint="eastAsia"/>
+        </w:rPr>
+        <w:t>working sets</w:t>
+      </w:r>
+      <w:r>
+        <w:rPr>
+          <w:rFonts w:hint="eastAsia"/>
+        </w:rPr>
+        <w:t>管理，如下图，项目结构会比较清</w:t>
+      </w:r>
+      <w:r>
+        <w:rPr>
+          <w:rFonts w:hint="eastAsia"/>
+        </w:rPr>
+        <w:lastRenderedPageBreak/>
+        <w:t>晰</w:t>
+      </w:r>
+      <w:r>
+        <w:rPr>
+          <w:noProof/>
+        </w:rPr>
+        <w:drawing>
+          <wp:inline distT="0" distB="0" distL="0" distR="0" wp14:anchorId="3AA5FFFD" wp14:editId="0D5A6CE6">
+            <wp:extent cx="3390900" cy="7753350"/>
+            <wp:effectExtent l="0" t="0" r="0" b="0"/>
+            <wp:docPr id="1" name="图片 1"/>
+            <wp:cNvGraphicFramePr>
+              <a:graphicFrameLocks xmlns:a="http://schemas.openxmlformats.org/drawingml/2006/main" noChangeAspect="1"/>
+            </wp:cNvGraphicFramePr>
+            <a:graphic xmlns:a="http://schemas.openxmlformats.org/drawingml/2006/main">
+              <a:graphicData uri="http://schemas.openxmlformats.org/drawingml/2006/picture">
+                <pic:pic xmlns:pic="http://schemas.openxmlformats.org/drawingml/2006/picture">
+                  <pic:nvPicPr>
+                    <pic:cNvPr id="0" name=""/>
+                    <pic:cNvPicPr/>
+                  </pic:nvPicPr>
+                  <pic:blipFill>
+                    <a:blip r:embed="rId6"/>
+                    <a:stretch>
+                      <a:fillRect/>
+                    </a:stretch>
+                  </pic:blipFill>
+                  <pic:spPr>
+                    <a:xfrm>
+                      <a:off x="0" y="0"/>
+                      <a:ext cx="3390900" cy="7753350"/>
+                    </a:xfrm>
+                    <a:prstGeom prst="rect">
+                      <a:avLst/>
+                    </a:prstGeom>
+                  </pic:spPr>
+                </pic:pic>
+              </a:graphicData>
+            </a:graphic>
+          </wp:inline>
+        </w:drawing>
       </w:r>
       <w:bookmarkStart w:id="0" w:name="_GoBack"/>
       <w:bookmarkEnd w:id="0"/>
@@ -616,6 +885,31 @@
       <w:ind w:firstLineChars="200" w:firstLine="420"/>
     </w:pPr>
   </w:style>
+  <w:style w:type="paragraph" w:styleId="a4">
+    <w:name w:val="Balloon Text"/>
+    <w:basedOn w:val="a"/>
+    <w:link w:val="Char"/>
+    <w:uiPriority w:val="99"/>
+    <w:semiHidden/>
+    <w:unhideWhenUsed/>
+    <w:rsid w:val="000F4B78"/>
+    <w:rPr>
+      <w:sz w:val="18"/>
+      <w:szCs w:val="18"/>
+    </w:rPr>
+  </w:style>
+  <w:style w:type="character" w:customStyle="1" w:styleId="Char">
+    <w:name w:val="批注框文本 Char"/>
+    <w:basedOn w:val="a0"/>
+    <w:link w:val="a4"/>
+    <w:uiPriority w:val="99"/>
+    <w:semiHidden/>
+    <w:rsid w:val="000F4B78"/>
+    <w:rPr>
+      <w:sz w:val="18"/>
+      <w:szCs w:val="18"/>
+    </w:rPr>
+  </w:style>
 </w:styles>
 </file>
 
@@ -816,6 +1110,31 @@
     <w:pPr>
       <w:ind w:firstLineChars="200" w:firstLine="420"/>
     </w:pPr>
+  </w:style>
+  <w:style w:type="paragraph" w:styleId="a4">
+    <w:name w:val="Balloon Text"/>
+    <w:basedOn w:val="a"/>
+    <w:link w:val="Char"/>
+    <w:uiPriority w:val="99"/>
+    <w:semiHidden/>
+    <w:unhideWhenUsed/>
+    <w:rsid w:val="000F4B78"/>
+    <w:rPr>
+      <w:sz w:val="18"/>
+      <w:szCs w:val="18"/>
+    </w:rPr>
+  </w:style>
+  <w:style w:type="character" w:customStyle="1" w:styleId="Char">
+    <w:name w:val="批注框文本 Char"/>
+    <w:basedOn w:val="a0"/>
+    <w:link w:val="a4"/>
+    <w:uiPriority w:val="99"/>
+    <w:semiHidden/>
+    <w:rsid w:val="000F4B78"/>
+    <w:rPr>
+      <w:sz w:val="18"/>
+      <w:szCs w:val="18"/>
+    </w:rPr>
   </w:style>
 </w:styles>
 </file>

</xml_diff>